<commit_message>
feat(US-001): agrego historia y prototipo de la página principal. Además de actualizar Anexo 1
</commit_message>
<xml_diff>
--- a/Documentos/Anexo 1.docx
+++ b/Documentos/Anexo 1.docx
@@ -427,12 +427,37 @@
           <w:lang w:val="en-GB"/>
         </w:rPr>
       </w:pPr>
+      <w:proofErr w:type="spellStart"/>
       <w:r>
         <w:rPr>
           <w:rFonts w:ascii="Times New Roman" w:hAnsi="Times New Roman" w:cs="Times New Roman"/>
           <w:lang w:val="en-GB"/>
         </w:rPr>
-        <w:t>Fabrissio Keith Fasabi Rivera</w:t>
+        <w:t>Fabrissio</w:t>
+      </w:r>
+      <w:proofErr w:type="spellEnd"/>
+      <w:r>
+        <w:rPr>
+          <w:rFonts w:ascii="Times New Roman" w:hAnsi="Times New Roman" w:cs="Times New Roman"/>
+          <w:lang w:val="en-GB"/>
+        </w:rPr>
+        <w:t xml:space="preserve"> Keith </w:t>
+      </w:r>
+      <w:proofErr w:type="spellStart"/>
+      <w:r>
+        <w:rPr>
+          <w:rFonts w:ascii="Times New Roman" w:hAnsi="Times New Roman" w:cs="Times New Roman"/>
+          <w:lang w:val="en-GB"/>
+        </w:rPr>
+        <w:t>Fasabi</w:t>
+      </w:r>
+      <w:proofErr w:type="spellEnd"/>
+      <w:r>
+        <w:rPr>
+          <w:rFonts w:ascii="Times New Roman" w:hAnsi="Times New Roman" w:cs="Times New Roman"/>
+          <w:lang w:val="en-GB"/>
+        </w:rPr>
+        <w:t xml:space="preserve"> Rivera</w:t>
       </w:r>
     </w:p>
     <w:p>
@@ -467,17 +492,21 @@
         <w:jc w:val="right"/>
         <w:rPr>
           <w:rFonts w:ascii="Times New Roman" w:hAnsi="Times New Roman" w:cs="Times New Roman"/>
-          <w:b/>
-          <w:bCs/>
-          <w:lang w:val="en-GB"/>
         </w:rPr>
       </w:pPr>
-      <w:r>
-        <w:rPr>
-          <w:rFonts w:ascii="Times New Roman" w:hAnsi="Times New Roman" w:cs="Times New Roman"/>
-          <w:lang w:val="en-GB"/>
-        </w:rPr>
-        <w:t>Daniel</w:t>
+      <w:proofErr w:type="spellStart"/>
+      <w:r>
+        <w:rPr>
+          <w:rFonts w:ascii="Times New Roman" w:hAnsi="Times New Roman" w:cs="Times New Roman"/>
+        </w:rPr>
+        <w:t>Jose</w:t>
+      </w:r>
+      <w:proofErr w:type="spellEnd"/>
+      <w:r>
+        <w:rPr>
+          <w:rFonts w:ascii="Times New Roman" w:hAnsi="Times New Roman" w:cs="Times New Roman"/>
+        </w:rPr>
+        <w:t xml:space="preserve"> Daniel del Castillo Mamani</w:t>
       </w:r>
     </w:p>
     <w:p>
@@ -491,8 +520,30 @@
         <w:rPr>
           <w:rFonts w:ascii="Times New Roman" w:hAnsi="Times New Roman" w:cs="Times New Roman"/>
         </w:rPr>
-        <w:t>Boris Estefano Fernández Gavilano</w:t>
-      </w:r>
+        <w:t xml:space="preserve">Boris </w:t>
+      </w:r>
+      <w:proofErr w:type="spellStart"/>
+      <w:r>
+        <w:rPr>
+          <w:rFonts w:ascii="Times New Roman" w:hAnsi="Times New Roman" w:cs="Times New Roman"/>
+        </w:rPr>
+        <w:t>Estefano</w:t>
+      </w:r>
+      <w:proofErr w:type="spellEnd"/>
+      <w:r>
+        <w:rPr>
+          <w:rFonts w:ascii="Times New Roman" w:hAnsi="Times New Roman" w:cs="Times New Roman"/>
+        </w:rPr>
+        <w:t xml:space="preserve"> Fernández </w:t>
+      </w:r>
+      <w:proofErr w:type="spellStart"/>
+      <w:r>
+        <w:rPr>
+          <w:rFonts w:ascii="Times New Roman" w:hAnsi="Times New Roman" w:cs="Times New Roman"/>
+        </w:rPr>
+        <w:t>Gavilano</w:t>
+      </w:r>
+      <w:proofErr w:type="spellEnd"/>
     </w:p>
     <w:p>
       <w:pPr>
@@ -615,7 +666,25 @@
           <w:bCs/>
         </w:rPr>
         <w:lastRenderedPageBreak/>
-        <w:t>Lista de Requerimientos (Product Backlog)</w:t>
+        <w:t>Lista de Requerimientos (</w:t>
+      </w:r>
+      <w:proofErr w:type="spellStart"/>
+      <w:r>
+        <w:rPr>
+          <w:rFonts w:ascii="Times New Roman" w:hAnsi="Times New Roman" w:cs="Times New Roman"/>
+          <w:b/>
+          <w:bCs/>
+        </w:rPr>
+        <w:t>Product</w:t>
+      </w:r>
+      <w:proofErr w:type="spellEnd"/>
+      <w:r>
+        <w:rPr>
+          <w:rFonts w:ascii="Times New Roman" w:hAnsi="Times New Roman" w:cs="Times New Roman"/>
+          <w:b/>
+          <w:bCs/>
+        </w:rPr>
+        <w:t xml:space="preserve"> Backlog)</w:t>
       </w:r>
     </w:p>
     <w:p>
@@ -819,6 +888,12 @@
                 <w:rFonts w:ascii="Times New Roman" w:hAnsi="Times New Roman" w:cs="Times New Roman"/>
               </w:rPr>
             </w:pPr>
+            <w:r>
+              <w:rPr>
+                <w:rFonts w:ascii="Times New Roman" w:hAnsi="Times New Roman" w:cs="Times New Roman"/>
+              </w:rPr>
+              <w:t>5</w:t>
+            </w:r>
           </w:p>
         </w:tc>
       </w:tr>
@@ -856,6 +931,7 @@
                 <w:lang w:val="en-GB"/>
               </w:rPr>
             </w:pPr>
+            <w:proofErr w:type="spellStart"/>
             <w:r>
               <w:rPr>
                 <w:rFonts w:ascii="Times New Roman" w:hAnsi="Times New Roman" w:cs="Times New Roman"/>
@@ -868,7 +944,31 @@
                 <w:rFonts w:ascii="Times New Roman" w:hAnsi="Times New Roman" w:cs="Times New Roman"/>
                 <w:lang w:val="en-GB"/>
               </w:rPr>
-              <w:t>abrissio Keith Fasabi Rivera</w:t>
+              <w:t>abrissio</w:t>
+            </w:r>
+            <w:proofErr w:type="spellEnd"/>
+            <w:r>
+              <w:rPr>
+                <w:rFonts w:ascii="Times New Roman" w:hAnsi="Times New Roman" w:cs="Times New Roman"/>
+                <w:lang w:val="en-GB"/>
+              </w:rPr>
+              <w:t xml:space="preserve"> Keith </w:t>
+            </w:r>
+            <w:proofErr w:type="spellStart"/>
+            <w:r>
+              <w:rPr>
+                <w:rFonts w:ascii="Times New Roman" w:hAnsi="Times New Roman" w:cs="Times New Roman"/>
+                <w:lang w:val="en-GB"/>
+              </w:rPr>
+              <w:t>Fasabi</w:t>
+            </w:r>
+            <w:proofErr w:type="spellEnd"/>
+            <w:r>
+              <w:rPr>
+                <w:rFonts w:ascii="Times New Roman" w:hAnsi="Times New Roman" w:cs="Times New Roman"/>
+                <w:lang w:val="en-GB"/>
+              </w:rPr>
+              <w:t xml:space="preserve"> Rivera</w:t>
             </w:r>
           </w:p>
         </w:tc>
@@ -907,6 +1007,13 @@
                 <w:lang w:val="en-GB"/>
               </w:rPr>
             </w:pPr>
+            <w:r>
+              <w:rPr>
+                <w:rFonts w:ascii="Times New Roman" w:hAnsi="Times New Roman" w:cs="Times New Roman"/>
+                <w:lang w:val="en-GB"/>
+              </w:rPr>
+              <w:t>3</w:t>
+            </w:r>
           </w:p>
         </w:tc>
       </w:tr>
@@ -989,6 +1096,12 @@
                 <w:rFonts w:ascii="Times New Roman" w:hAnsi="Times New Roman" w:cs="Times New Roman"/>
               </w:rPr>
             </w:pPr>
+            <w:r>
+              <w:rPr>
+                <w:rFonts w:ascii="Times New Roman" w:hAnsi="Times New Roman" w:cs="Times New Roman"/>
+              </w:rPr>
+              <w:t>5</w:t>
+            </w:r>
           </w:p>
         </w:tc>
       </w:tr>
@@ -1025,12 +1138,32 @@
                 <w:rFonts w:ascii="Times New Roman" w:hAnsi="Times New Roman" w:cs="Times New Roman"/>
               </w:rPr>
             </w:pPr>
+            <w:proofErr w:type="spellStart"/>
+            <w:r>
+              <w:rPr>
+                <w:rFonts w:ascii="Times New Roman" w:hAnsi="Times New Roman" w:cs="Times New Roman"/>
+              </w:rPr>
+              <w:t>Jose</w:t>
+            </w:r>
+            <w:proofErr w:type="spellEnd"/>
+            <w:r>
+              <w:rPr>
+                <w:rFonts w:ascii="Times New Roman" w:hAnsi="Times New Roman" w:cs="Times New Roman"/>
+              </w:rPr>
+              <w:t xml:space="preserve"> </w:t>
+            </w:r>
             <w:r>
               <w:rPr>
                 <w:rFonts w:ascii="Times New Roman" w:hAnsi="Times New Roman" w:cs="Times New Roman"/>
               </w:rPr>
               <w:t>Daniel</w:t>
             </w:r>
+            <w:r>
+              <w:rPr>
+                <w:rFonts w:ascii="Times New Roman" w:hAnsi="Times New Roman" w:cs="Times New Roman"/>
+              </w:rPr>
+              <w:t xml:space="preserve"> del Castillo Mamani</w:t>
+            </w:r>
           </w:p>
         </w:tc>
         <w:tc>
@@ -1045,6 +1178,12 @@
                 <w:rFonts w:ascii="Times New Roman" w:hAnsi="Times New Roman" w:cs="Times New Roman"/>
               </w:rPr>
             </w:pPr>
+            <w:r>
+              <w:rPr>
+                <w:rFonts w:ascii="Times New Roman" w:hAnsi="Times New Roman" w:cs="Times New Roman"/>
+              </w:rPr>
+              <w:t>19100582</w:t>
+            </w:r>
           </w:p>
         </w:tc>
         <w:tc>
@@ -1059,6 +1198,12 @@
                 <w:rFonts w:ascii="Times New Roman" w:hAnsi="Times New Roman" w:cs="Times New Roman"/>
               </w:rPr>
             </w:pPr>
+            <w:r>
+              <w:rPr>
+                <w:rFonts w:ascii="Times New Roman" w:hAnsi="Times New Roman" w:cs="Times New Roman"/>
+              </w:rPr>
+              <w:t>3</w:t>
+            </w:r>
           </w:p>
         </w:tc>
       </w:tr>
@@ -1095,12 +1240,37 @@
                 <w:rFonts w:ascii="Times New Roman" w:hAnsi="Times New Roman" w:cs="Times New Roman"/>
               </w:rPr>
             </w:pPr>
+            <w:proofErr w:type="spellStart"/>
             <w:r>
               <w:rPr>
                 <w:rFonts w:ascii="Times New Roman" w:hAnsi="Times New Roman" w:cs="Times New Roman"/>
                 <w:lang w:val="en-GB"/>
               </w:rPr>
-              <w:t>Fabrissio Keith Fasabi Rivera</w:t>
+              <w:t>Fabrissio</w:t>
+            </w:r>
+            <w:proofErr w:type="spellEnd"/>
+            <w:r>
+              <w:rPr>
+                <w:rFonts w:ascii="Times New Roman" w:hAnsi="Times New Roman" w:cs="Times New Roman"/>
+                <w:lang w:val="en-GB"/>
+              </w:rPr>
+              <w:t xml:space="preserve"> Keith </w:t>
+            </w:r>
+            <w:proofErr w:type="spellStart"/>
+            <w:r>
+              <w:rPr>
+                <w:rFonts w:ascii="Times New Roman" w:hAnsi="Times New Roman" w:cs="Times New Roman"/>
+                <w:lang w:val="en-GB"/>
+              </w:rPr>
+              <w:t>Fasabi</w:t>
+            </w:r>
+            <w:proofErr w:type="spellEnd"/>
+            <w:r>
+              <w:rPr>
+                <w:rFonts w:ascii="Times New Roman" w:hAnsi="Times New Roman" w:cs="Times New Roman"/>
+                <w:lang w:val="en-GB"/>
+              </w:rPr>
+              <w:t xml:space="preserve"> Rivera</w:t>
             </w:r>
           </w:p>
         </w:tc>
@@ -1137,6 +1307,12 @@
                 <w:rFonts w:ascii="Times New Roman" w:hAnsi="Times New Roman" w:cs="Times New Roman"/>
               </w:rPr>
             </w:pPr>
+            <w:r>
+              <w:rPr>
+                <w:rFonts w:ascii="Times New Roman" w:hAnsi="Times New Roman" w:cs="Times New Roman"/>
+              </w:rPr>
+              <w:t>3</w:t>
+            </w:r>
           </w:p>
         </w:tc>
       </w:tr>
@@ -1173,11 +1349,19 @@
                 <w:rFonts w:ascii="Times New Roman" w:hAnsi="Times New Roman" w:cs="Times New Roman"/>
               </w:rPr>
             </w:pPr>
-            <w:r>
-              <w:rPr>
-                <w:rFonts w:ascii="Times New Roman" w:hAnsi="Times New Roman" w:cs="Times New Roman"/>
-              </w:rPr>
-              <w:t>Daniel</w:t>
+            <w:proofErr w:type="spellStart"/>
+            <w:r>
+              <w:rPr>
+                <w:rFonts w:ascii="Times New Roman" w:hAnsi="Times New Roman" w:cs="Times New Roman"/>
+              </w:rPr>
+              <w:t>Jose</w:t>
+            </w:r>
+            <w:proofErr w:type="spellEnd"/>
+            <w:r>
+              <w:rPr>
+                <w:rFonts w:ascii="Times New Roman" w:hAnsi="Times New Roman" w:cs="Times New Roman"/>
+              </w:rPr>
+              <w:t xml:space="preserve"> Daniel del Castillo Mamani</w:t>
             </w:r>
           </w:p>
         </w:tc>
@@ -1193,6 +1377,12 @@
                 <w:rFonts w:ascii="Times New Roman" w:hAnsi="Times New Roman" w:cs="Times New Roman"/>
               </w:rPr>
             </w:pPr>
+            <w:r>
+              <w:rPr>
+                <w:rFonts w:ascii="Times New Roman" w:hAnsi="Times New Roman" w:cs="Times New Roman"/>
+              </w:rPr>
+              <w:t>19100582</w:t>
+            </w:r>
           </w:p>
         </w:tc>
         <w:tc>
@@ -1207,6 +1397,12 @@
                 <w:rFonts w:ascii="Times New Roman" w:hAnsi="Times New Roman" w:cs="Times New Roman"/>
               </w:rPr>
             </w:pPr>
+            <w:r>
+              <w:rPr>
+                <w:rFonts w:ascii="Times New Roman" w:hAnsi="Times New Roman" w:cs="Times New Roman"/>
+              </w:rPr>
+              <w:t>5</w:t>
+            </w:r>
           </w:p>
         </w:tc>
       </w:tr>
@@ -1247,8 +1443,30 @@
               <w:rPr>
                 <w:rFonts w:ascii="Times New Roman" w:hAnsi="Times New Roman" w:cs="Times New Roman"/>
               </w:rPr>
-              <w:t>Boris Estefano Fernández Gavilano</w:t>
-            </w:r>
+              <w:t xml:space="preserve">Boris </w:t>
+            </w:r>
+            <w:proofErr w:type="spellStart"/>
+            <w:r>
+              <w:rPr>
+                <w:rFonts w:ascii="Times New Roman" w:hAnsi="Times New Roman" w:cs="Times New Roman"/>
+              </w:rPr>
+              <w:t>Estefano</w:t>
+            </w:r>
+            <w:proofErr w:type="spellEnd"/>
+            <w:r>
+              <w:rPr>
+                <w:rFonts w:ascii="Times New Roman" w:hAnsi="Times New Roman" w:cs="Times New Roman"/>
+              </w:rPr>
+              <w:t xml:space="preserve"> Fernández </w:t>
+            </w:r>
+            <w:proofErr w:type="spellStart"/>
+            <w:r>
+              <w:rPr>
+                <w:rFonts w:ascii="Times New Roman" w:hAnsi="Times New Roman" w:cs="Times New Roman"/>
+              </w:rPr>
+              <w:t>Gavilano</w:t>
+            </w:r>
+            <w:proofErr w:type="spellEnd"/>
           </w:p>
         </w:tc>
         <w:tc>
@@ -1283,6 +1501,12 @@
                 <w:rFonts w:ascii="Times New Roman" w:hAnsi="Times New Roman" w:cs="Times New Roman"/>
               </w:rPr>
             </w:pPr>
+            <w:r>
+              <w:rPr>
+                <w:rFonts w:ascii="Times New Roman" w:hAnsi="Times New Roman" w:cs="Times New Roman"/>
+              </w:rPr>
+              <w:t>5</w:t>
+            </w:r>
           </w:p>
         </w:tc>
       </w:tr>
@@ -1323,8 +1547,30 @@
               <w:rPr>
                 <w:rFonts w:ascii="Times New Roman" w:hAnsi="Times New Roman" w:cs="Times New Roman"/>
               </w:rPr>
-              <w:t>Boris Estefano Fernández Gavilano</w:t>
-            </w:r>
+              <w:t xml:space="preserve">Boris </w:t>
+            </w:r>
+            <w:proofErr w:type="spellStart"/>
+            <w:r>
+              <w:rPr>
+                <w:rFonts w:ascii="Times New Roman" w:hAnsi="Times New Roman" w:cs="Times New Roman"/>
+              </w:rPr>
+              <w:t>Estefano</w:t>
+            </w:r>
+            <w:proofErr w:type="spellEnd"/>
+            <w:r>
+              <w:rPr>
+                <w:rFonts w:ascii="Times New Roman" w:hAnsi="Times New Roman" w:cs="Times New Roman"/>
+              </w:rPr>
+              <w:t xml:space="preserve"> Fernández </w:t>
+            </w:r>
+            <w:proofErr w:type="spellStart"/>
+            <w:r>
+              <w:rPr>
+                <w:rFonts w:ascii="Times New Roman" w:hAnsi="Times New Roman" w:cs="Times New Roman"/>
+              </w:rPr>
+              <w:t>Gavilano</w:t>
+            </w:r>
+            <w:proofErr w:type="spellEnd"/>
           </w:p>
         </w:tc>
         <w:tc>
@@ -1359,6 +1605,12 @@
                 <w:rFonts w:ascii="Times New Roman" w:hAnsi="Times New Roman" w:cs="Times New Roman"/>
               </w:rPr>
             </w:pPr>
+            <w:r>
+              <w:rPr>
+                <w:rFonts w:ascii="Times New Roman" w:hAnsi="Times New Roman" w:cs="Times New Roman"/>
+              </w:rPr>
+              <w:t>3</w:t>
+            </w:r>
           </w:p>
         </w:tc>
       </w:tr>
@@ -1435,6 +1687,12 @@
                 <w:rFonts w:ascii="Times New Roman" w:hAnsi="Times New Roman" w:cs="Times New Roman"/>
               </w:rPr>
             </w:pPr>
+            <w:r>
+              <w:rPr>
+                <w:rFonts w:ascii="Times New Roman" w:hAnsi="Times New Roman" w:cs="Times New Roman"/>
+              </w:rPr>
+              <w:t>5</w:t>
+            </w:r>
           </w:p>
         </w:tc>
       </w:tr>
@@ -1511,6 +1769,12 @@
                 <w:rFonts w:ascii="Times New Roman" w:hAnsi="Times New Roman" w:cs="Times New Roman"/>
               </w:rPr>
             </w:pPr>
+            <w:r>
+              <w:rPr>
+                <w:rFonts w:ascii="Times New Roman" w:hAnsi="Times New Roman" w:cs="Times New Roman"/>
+              </w:rPr>
+              <w:t>3</w:t>
+            </w:r>
           </w:p>
         </w:tc>
       </w:tr>
@@ -2493,7 +2757,23 @@
           <w:b/>
           <w:bCs/>
         </w:rPr>
-        <w:t>Protoripos.</w:t>
+        <w:t>Proto</w:t>
+      </w:r>
+      <w:r>
+        <w:rPr>
+          <w:rFonts w:ascii="Times New Roman" w:hAnsi="Times New Roman" w:cs="Times New Roman"/>
+          <w:b/>
+          <w:bCs/>
+        </w:rPr>
+        <w:t>t</w:t>
+      </w:r>
+      <w:r>
+        <w:rPr>
+          <w:rFonts w:ascii="Times New Roman" w:hAnsi="Times New Roman" w:cs="Times New Roman"/>
+          <w:b/>
+          <w:bCs/>
+        </w:rPr>
+        <w:t>ipos.</w:t>
       </w:r>
     </w:p>
     <w:sectPr>
@@ -3206,6 +3486,7 @@
   <w:style w:type="character" w:default="1" w:styleId="Fuentedeprrafopredeter">
     <w:name w:val="Default Paragraph Font"/>
     <w:uiPriority w:val="1"/>
+    <w:semiHidden/>
     <w:unhideWhenUsed/>
   </w:style>
   <w:style w:type="table" w:default="1" w:styleId="Tablanormal">

</xml_diff>

<commit_message>
Creación (US-010): agregado imagen y .docs + actualización US-001 + Anexo 1
</commit_message>
<xml_diff>
--- a/Documentos/Anexo 1.docx
+++ b/Documentos/Anexo 1.docx
@@ -393,15 +393,13 @@
           <w:rFonts w:ascii="Times New Roman" w:hAnsi="Times New Roman" w:cs="Times New Roman"/>
           <w:b/>
           <w:bCs/>
-          <w:lang w:val="en-GB"/>
-        </w:rPr>
-      </w:pPr>
-      <w:r>
-        <w:rPr>
-          <w:rFonts w:ascii="Times New Roman" w:hAnsi="Times New Roman" w:cs="Times New Roman"/>
-          <w:b/>
-          <w:bCs/>
-          <w:lang w:val="en-GB"/>
+        </w:rPr>
+      </w:pPr>
+      <w:r>
+        <w:rPr>
+          <w:rFonts w:ascii="Times New Roman" w:hAnsi="Times New Roman" w:cs="Times New Roman"/>
+          <w:b/>
+          <w:bCs/>
         </w:rPr>
         <w:t>INTEGRANTES:</w:t>
       </w:r>
@@ -413,7 +411,6 @@
           <w:rFonts w:ascii="Times New Roman" w:hAnsi="Times New Roman" w:cs="Times New Roman"/>
           <w:b/>
           <w:bCs/>
-          <w:lang w:val="en-GB"/>
         </w:rPr>
       </w:pPr>
     </w:p>
@@ -424,40 +421,13 @@
           <w:rFonts w:ascii="Times New Roman" w:hAnsi="Times New Roman" w:cs="Times New Roman"/>
           <w:b/>
           <w:bCs/>
-          <w:lang w:val="en-GB"/>
-        </w:rPr>
-      </w:pPr>
-      <w:proofErr w:type="spellStart"/>
-      <w:r>
-        <w:rPr>
-          <w:rFonts w:ascii="Times New Roman" w:hAnsi="Times New Roman" w:cs="Times New Roman"/>
-          <w:lang w:val="en-GB"/>
-        </w:rPr>
-        <w:t>Fabrissio</w:t>
-      </w:r>
-      <w:proofErr w:type="spellEnd"/>
-      <w:r>
-        <w:rPr>
-          <w:rFonts w:ascii="Times New Roman" w:hAnsi="Times New Roman" w:cs="Times New Roman"/>
-          <w:lang w:val="en-GB"/>
-        </w:rPr>
-        <w:t xml:space="preserve"> Keith </w:t>
-      </w:r>
-      <w:proofErr w:type="spellStart"/>
-      <w:r>
-        <w:rPr>
-          <w:rFonts w:ascii="Times New Roman" w:hAnsi="Times New Roman" w:cs="Times New Roman"/>
-          <w:lang w:val="en-GB"/>
-        </w:rPr>
-        <w:t>Fasabi</w:t>
-      </w:r>
-      <w:proofErr w:type="spellEnd"/>
-      <w:r>
-        <w:rPr>
-          <w:rFonts w:ascii="Times New Roman" w:hAnsi="Times New Roman" w:cs="Times New Roman"/>
-          <w:lang w:val="en-GB"/>
-        </w:rPr>
-        <w:t xml:space="preserve"> Rivera</w:t>
+        </w:rPr>
+      </w:pPr>
+      <w:r>
+        <w:rPr>
+          <w:rFonts w:ascii="Times New Roman" w:hAnsi="Times New Roman" w:cs="Times New Roman"/>
+        </w:rPr>
+        <w:t>Fabrissio Keith Fasabi Rivera</w:t>
       </w:r>
     </w:p>
     <w:p>
@@ -467,13 +437,11 @@
           <w:rFonts w:ascii="Times New Roman" w:hAnsi="Times New Roman" w:cs="Times New Roman"/>
           <w:b/>
           <w:bCs/>
-          <w:lang w:val="en-GB"/>
-        </w:rPr>
-      </w:pPr>
-      <w:r>
-        <w:rPr>
-          <w:rFonts w:ascii="Times New Roman" w:hAnsi="Times New Roman" w:cs="Times New Roman"/>
-          <w:lang w:val="en-GB"/>
+        </w:rPr>
+      </w:pPr>
+      <w:r>
+        <w:rPr>
+          <w:rFonts w:ascii="Times New Roman" w:hAnsi="Times New Roman" w:cs="Times New Roman"/>
         </w:rPr>
         <w:t>Jaime Castro</w:t>
       </w:r>
@@ -482,7 +450,6 @@
           <w:rFonts w:ascii="Times New Roman" w:hAnsi="Times New Roman" w:cs="Times New Roman"/>
           <w:b/>
           <w:bCs/>
-          <w:lang w:val="en-GB"/>
         </w:rPr>
         <w:t xml:space="preserve"> </w:t>
       </w:r>
@@ -494,19 +461,11 @@
           <w:rFonts w:ascii="Times New Roman" w:hAnsi="Times New Roman" w:cs="Times New Roman"/>
         </w:rPr>
       </w:pPr>
-      <w:proofErr w:type="spellStart"/>
-      <w:r>
-        <w:rPr>
-          <w:rFonts w:ascii="Times New Roman" w:hAnsi="Times New Roman" w:cs="Times New Roman"/>
-        </w:rPr>
-        <w:t>Jose</w:t>
-      </w:r>
-      <w:proofErr w:type="spellEnd"/>
-      <w:r>
-        <w:rPr>
-          <w:rFonts w:ascii="Times New Roman" w:hAnsi="Times New Roman" w:cs="Times New Roman"/>
-        </w:rPr>
-        <w:t xml:space="preserve"> Daniel del Castillo Mamani</w:t>
+      <w:r>
+        <w:rPr>
+          <w:rFonts w:ascii="Times New Roman" w:hAnsi="Times New Roman" w:cs="Times New Roman"/>
+        </w:rPr>
+        <w:t>Jose Daniel del Castillo Mamani</w:t>
       </w:r>
     </w:p>
     <w:p>
@@ -520,30 +479,8 @@
         <w:rPr>
           <w:rFonts w:ascii="Times New Roman" w:hAnsi="Times New Roman" w:cs="Times New Roman"/>
         </w:rPr>
-        <w:t xml:space="preserve">Boris </w:t>
-      </w:r>
-      <w:proofErr w:type="spellStart"/>
-      <w:r>
-        <w:rPr>
-          <w:rFonts w:ascii="Times New Roman" w:hAnsi="Times New Roman" w:cs="Times New Roman"/>
-        </w:rPr>
-        <w:t>Estefano</w:t>
-      </w:r>
-      <w:proofErr w:type="spellEnd"/>
-      <w:r>
-        <w:rPr>
-          <w:rFonts w:ascii="Times New Roman" w:hAnsi="Times New Roman" w:cs="Times New Roman"/>
-        </w:rPr>
-        <w:t xml:space="preserve"> Fernández </w:t>
-      </w:r>
-      <w:proofErr w:type="spellStart"/>
-      <w:r>
-        <w:rPr>
-          <w:rFonts w:ascii="Times New Roman" w:hAnsi="Times New Roman" w:cs="Times New Roman"/>
-        </w:rPr>
-        <w:t>Gavilano</w:t>
-      </w:r>
-      <w:proofErr w:type="spellEnd"/>
+        <w:t>Boris Estefano Fernández Gavilano</w:t>
+      </w:r>
     </w:p>
     <w:p>
       <w:pPr>
@@ -666,25 +603,7 @@
           <w:bCs/>
         </w:rPr>
         <w:lastRenderedPageBreak/>
-        <w:t>Lista de Requerimientos (</w:t>
-      </w:r>
-      <w:proofErr w:type="spellStart"/>
-      <w:r>
-        <w:rPr>
-          <w:rFonts w:ascii="Times New Roman" w:hAnsi="Times New Roman" w:cs="Times New Roman"/>
-          <w:b/>
-          <w:bCs/>
-        </w:rPr>
-        <w:t>Product</w:t>
-      </w:r>
-      <w:proofErr w:type="spellEnd"/>
-      <w:r>
-        <w:rPr>
-          <w:rFonts w:ascii="Times New Roman" w:hAnsi="Times New Roman" w:cs="Times New Roman"/>
-          <w:b/>
-          <w:bCs/>
-        </w:rPr>
-        <w:t xml:space="preserve"> Backlog)</w:t>
+        <w:t>Lista de Requerimientos (Product Backlog)</w:t>
       </w:r>
     </w:p>
     <w:p>
@@ -931,7 +850,6 @@
                 <w:lang w:val="en-GB"/>
               </w:rPr>
             </w:pPr>
-            <w:proofErr w:type="spellStart"/>
             <w:r>
               <w:rPr>
                 <w:rFonts w:ascii="Times New Roman" w:hAnsi="Times New Roman" w:cs="Times New Roman"/>
@@ -944,31 +862,7 @@
                 <w:rFonts w:ascii="Times New Roman" w:hAnsi="Times New Roman" w:cs="Times New Roman"/>
                 <w:lang w:val="en-GB"/>
               </w:rPr>
-              <w:t>abrissio</w:t>
-            </w:r>
-            <w:proofErr w:type="spellEnd"/>
-            <w:r>
-              <w:rPr>
-                <w:rFonts w:ascii="Times New Roman" w:hAnsi="Times New Roman" w:cs="Times New Roman"/>
-                <w:lang w:val="en-GB"/>
-              </w:rPr>
-              <w:t xml:space="preserve"> Keith </w:t>
-            </w:r>
-            <w:proofErr w:type="spellStart"/>
-            <w:r>
-              <w:rPr>
-                <w:rFonts w:ascii="Times New Roman" w:hAnsi="Times New Roman" w:cs="Times New Roman"/>
-                <w:lang w:val="en-GB"/>
-              </w:rPr>
-              <w:t>Fasabi</w:t>
-            </w:r>
-            <w:proofErr w:type="spellEnd"/>
-            <w:r>
-              <w:rPr>
-                <w:rFonts w:ascii="Times New Roman" w:hAnsi="Times New Roman" w:cs="Times New Roman"/>
-                <w:lang w:val="en-GB"/>
-              </w:rPr>
-              <w:t xml:space="preserve"> Rivera</w:t>
+              <w:t>abrissio Keith Fasabi Rivera</w:t>
             </w:r>
           </w:p>
         </w:tc>
@@ -1138,19 +1032,11 @@
                 <w:rFonts w:ascii="Times New Roman" w:hAnsi="Times New Roman" w:cs="Times New Roman"/>
               </w:rPr>
             </w:pPr>
-            <w:proofErr w:type="spellStart"/>
-            <w:r>
-              <w:rPr>
-                <w:rFonts w:ascii="Times New Roman" w:hAnsi="Times New Roman" w:cs="Times New Roman"/>
-              </w:rPr>
-              <w:t>Jose</w:t>
-            </w:r>
-            <w:proofErr w:type="spellEnd"/>
-            <w:r>
-              <w:rPr>
-                <w:rFonts w:ascii="Times New Roman" w:hAnsi="Times New Roman" w:cs="Times New Roman"/>
-              </w:rPr>
-              <w:t xml:space="preserve"> </w:t>
+            <w:r>
+              <w:rPr>
+                <w:rFonts w:ascii="Times New Roman" w:hAnsi="Times New Roman" w:cs="Times New Roman"/>
+              </w:rPr>
+              <w:t xml:space="preserve">Jose </w:t>
             </w:r>
             <w:r>
               <w:rPr>
@@ -1240,37 +1126,12 @@
                 <w:rFonts w:ascii="Times New Roman" w:hAnsi="Times New Roman" w:cs="Times New Roman"/>
               </w:rPr>
             </w:pPr>
-            <w:proofErr w:type="spellStart"/>
             <w:r>
               <w:rPr>
                 <w:rFonts w:ascii="Times New Roman" w:hAnsi="Times New Roman" w:cs="Times New Roman"/>
                 <w:lang w:val="en-GB"/>
               </w:rPr>
-              <w:t>Fabrissio</w:t>
-            </w:r>
-            <w:proofErr w:type="spellEnd"/>
-            <w:r>
-              <w:rPr>
-                <w:rFonts w:ascii="Times New Roman" w:hAnsi="Times New Roman" w:cs="Times New Roman"/>
-                <w:lang w:val="en-GB"/>
-              </w:rPr>
-              <w:t xml:space="preserve"> Keith </w:t>
-            </w:r>
-            <w:proofErr w:type="spellStart"/>
-            <w:r>
-              <w:rPr>
-                <w:rFonts w:ascii="Times New Roman" w:hAnsi="Times New Roman" w:cs="Times New Roman"/>
-                <w:lang w:val="en-GB"/>
-              </w:rPr>
-              <w:t>Fasabi</w:t>
-            </w:r>
-            <w:proofErr w:type="spellEnd"/>
-            <w:r>
-              <w:rPr>
-                <w:rFonts w:ascii="Times New Roman" w:hAnsi="Times New Roman" w:cs="Times New Roman"/>
-                <w:lang w:val="en-GB"/>
-              </w:rPr>
-              <w:t xml:space="preserve"> Rivera</w:t>
+              <w:t>Fabrissio Keith Fasabi Rivera</w:t>
             </w:r>
           </w:p>
         </w:tc>
@@ -1349,19 +1210,11 @@
                 <w:rFonts w:ascii="Times New Roman" w:hAnsi="Times New Roman" w:cs="Times New Roman"/>
               </w:rPr>
             </w:pPr>
-            <w:proofErr w:type="spellStart"/>
-            <w:r>
-              <w:rPr>
-                <w:rFonts w:ascii="Times New Roman" w:hAnsi="Times New Roman" w:cs="Times New Roman"/>
-              </w:rPr>
-              <w:t>Jose</w:t>
-            </w:r>
-            <w:proofErr w:type="spellEnd"/>
-            <w:r>
-              <w:rPr>
-                <w:rFonts w:ascii="Times New Roman" w:hAnsi="Times New Roman" w:cs="Times New Roman"/>
-              </w:rPr>
-              <w:t xml:space="preserve"> Daniel del Castillo Mamani</w:t>
+            <w:r>
+              <w:rPr>
+                <w:rFonts w:ascii="Times New Roman" w:hAnsi="Times New Roman" w:cs="Times New Roman"/>
+              </w:rPr>
+              <w:t>Jose Daniel del Castillo Mamani</w:t>
             </w:r>
           </w:p>
         </w:tc>
@@ -1443,30 +1296,8 @@
               <w:rPr>
                 <w:rFonts w:ascii="Times New Roman" w:hAnsi="Times New Roman" w:cs="Times New Roman"/>
               </w:rPr>
-              <w:t xml:space="preserve">Boris </w:t>
-            </w:r>
-            <w:proofErr w:type="spellStart"/>
-            <w:r>
-              <w:rPr>
-                <w:rFonts w:ascii="Times New Roman" w:hAnsi="Times New Roman" w:cs="Times New Roman"/>
-              </w:rPr>
-              <w:t>Estefano</w:t>
-            </w:r>
-            <w:proofErr w:type="spellEnd"/>
-            <w:r>
-              <w:rPr>
-                <w:rFonts w:ascii="Times New Roman" w:hAnsi="Times New Roman" w:cs="Times New Roman"/>
-              </w:rPr>
-              <w:t xml:space="preserve"> Fernández </w:t>
-            </w:r>
-            <w:proofErr w:type="spellStart"/>
-            <w:r>
-              <w:rPr>
-                <w:rFonts w:ascii="Times New Roman" w:hAnsi="Times New Roman" w:cs="Times New Roman"/>
-              </w:rPr>
-              <w:t>Gavilano</w:t>
-            </w:r>
-            <w:proofErr w:type="spellEnd"/>
+              <w:t>Boris Estefano Fernández Gavilano</w:t>
+            </w:r>
           </w:p>
         </w:tc>
         <w:tc>
@@ -1547,30 +1378,8 @@
               <w:rPr>
                 <w:rFonts w:ascii="Times New Roman" w:hAnsi="Times New Roman" w:cs="Times New Roman"/>
               </w:rPr>
-              <w:t xml:space="preserve">Boris </w:t>
-            </w:r>
-            <w:proofErr w:type="spellStart"/>
-            <w:r>
-              <w:rPr>
-                <w:rFonts w:ascii="Times New Roman" w:hAnsi="Times New Roman" w:cs="Times New Roman"/>
-              </w:rPr>
-              <w:t>Estefano</w:t>
-            </w:r>
-            <w:proofErr w:type="spellEnd"/>
-            <w:r>
-              <w:rPr>
-                <w:rFonts w:ascii="Times New Roman" w:hAnsi="Times New Roman" w:cs="Times New Roman"/>
-              </w:rPr>
-              <w:t xml:space="preserve"> Fernández </w:t>
-            </w:r>
-            <w:proofErr w:type="spellStart"/>
-            <w:r>
-              <w:rPr>
-                <w:rFonts w:ascii="Times New Roman" w:hAnsi="Times New Roman" w:cs="Times New Roman"/>
-              </w:rPr>
-              <w:t>Gavilano</w:t>
-            </w:r>
-            <w:proofErr w:type="spellEnd"/>
+              <w:t>Boris Estefano Fernández Gavilano</w:t>
+            </w:r>
           </w:p>
         </w:tc>
         <w:tc>
@@ -2672,7 +2481,13 @@
               <w:rPr>
                 <w:rFonts w:ascii="Times New Roman" w:hAnsi="Times New Roman" w:cs="Times New Roman"/>
               </w:rPr>
-              <w:t>Registro de usuario</w:t>
+              <w:t xml:space="preserve">Registro de </w:t>
+            </w:r>
+            <w:r>
+              <w:rPr>
+                <w:rFonts w:ascii="Times New Roman" w:hAnsi="Times New Roman" w:cs="Times New Roman"/>
+              </w:rPr>
+              <w:t>administrador</w:t>
             </w:r>
             <w:r>
               <w:rPr>
@@ -2708,7 +2523,31 @@
               <w:rPr>
                 <w:rFonts w:ascii="Times New Roman" w:hAnsi="Times New Roman" w:cs="Times New Roman"/>
               </w:rPr>
-              <w:t>Como nuevo usuario, deseo registrarme en la plataforma para poder utilizar sus servicios.</w:t>
+              <w:t xml:space="preserve">Como </w:t>
+            </w:r>
+            <w:r>
+              <w:rPr>
+                <w:rFonts w:ascii="Times New Roman" w:hAnsi="Times New Roman" w:cs="Times New Roman"/>
+              </w:rPr>
+              <w:t>administrador</w:t>
+            </w:r>
+            <w:r>
+              <w:rPr>
+                <w:rFonts w:ascii="Times New Roman" w:hAnsi="Times New Roman" w:cs="Times New Roman"/>
+              </w:rPr>
+              <w:t xml:space="preserve">, deseo registrar en la plataforma </w:t>
+            </w:r>
+            <w:r>
+              <w:rPr>
+                <w:rFonts w:ascii="Times New Roman" w:hAnsi="Times New Roman" w:cs="Times New Roman"/>
+              </w:rPr>
+              <w:t>a nuevos administradores</w:t>
+            </w:r>
+            <w:r>
+              <w:rPr>
+                <w:rFonts w:ascii="Times New Roman" w:hAnsi="Times New Roman" w:cs="Times New Roman"/>
+              </w:rPr>
+              <w:t>.</w:t>
             </w:r>
           </w:p>
         </w:tc>

</xml_diff>

<commit_message>
Reasignasión de US con Jaime y Fasabi
</commit_message>
<xml_diff>
--- a/Documentos/Anexo 1.docx
+++ b/Documentos/Anexo 1.docx
@@ -423,11 +423,33 @@
           <w:bCs/>
         </w:rPr>
       </w:pPr>
-      <w:r>
-        <w:rPr>
-          <w:rFonts w:ascii="Times New Roman" w:hAnsi="Times New Roman" w:cs="Times New Roman"/>
-        </w:rPr>
-        <w:t>Fabrissio Keith Fasabi Rivera</w:t>
+      <w:proofErr w:type="spellStart"/>
+      <w:r>
+        <w:rPr>
+          <w:rFonts w:ascii="Times New Roman" w:hAnsi="Times New Roman" w:cs="Times New Roman"/>
+        </w:rPr>
+        <w:t>Fabrissio</w:t>
+      </w:r>
+      <w:proofErr w:type="spellEnd"/>
+      <w:r>
+        <w:rPr>
+          <w:rFonts w:ascii="Times New Roman" w:hAnsi="Times New Roman" w:cs="Times New Roman"/>
+        </w:rPr>
+        <w:t xml:space="preserve"> Keith </w:t>
+      </w:r>
+      <w:proofErr w:type="spellStart"/>
+      <w:r>
+        <w:rPr>
+          <w:rFonts w:ascii="Times New Roman" w:hAnsi="Times New Roman" w:cs="Times New Roman"/>
+        </w:rPr>
+        <w:t>Fasabi</w:t>
+      </w:r>
+      <w:proofErr w:type="spellEnd"/>
+      <w:r>
+        <w:rPr>
+          <w:rFonts w:ascii="Times New Roman" w:hAnsi="Times New Roman" w:cs="Times New Roman"/>
+        </w:rPr>
+        <w:t xml:space="preserve"> Rivera</w:t>
       </w:r>
     </w:p>
     <w:p>
@@ -461,11 +483,19 @@
           <w:rFonts w:ascii="Times New Roman" w:hAnsi="Times New Roman" w:cs="Times New Roman"/>
         </w:rPr>
       </w:pPr>
-      <w:r>
-        <w:rPr>
-          <w:rFonts w:ascii="Times New Roman" w:hAnsi="Times New Roman" w:cs="Times New Roman"/>
-        </w:rPr>
-        <w:t>Jose Daniel del Castillo Mamani</w:t>
+      <w:proofErr w:type="spellStart"/>
+      <w:r>
+        <w:rPr>
+          <w:rFonts w:ascii="Times New Roman" w:hAnsi="Times New Roman" w:cs="Times New Roman"/>
+        </w:rPr>
+        <w:t>Jose</w:t>
+      </w:r>
+      <w:proofErr w:type="spellEnd"/>
+      <w:r>
+        <w:rPr>
+          <w:rFonts w:ascii="Times New Roman" w:hAnsi="Times New Roman" w:cs="Times New Roman"/>
+        </w:rPr>
+        <w:t xml:space="preserve"> Daniel del Castillo Mamani</w:t>
       </w:r>
     </w:p>
     <w:p>
@@ -479,8 +509,30 @@
         <w:rPr>
           <w:rFonts w:ascii="Times New Roman" w:hAnsi="Times New Roman" w:cs="Times New Roman"/>
         </w:rPr>
-        <w:t>Boris Estefano Fernández Gavilano</w:t>
-      </w:r>
+        <w:t xml:space="preserve">Boris </w:t>
+      </w:r>
+      <w:proofErr w:type="spellStart"/>
+      <w:r>
+        <w:rPr>
+          <w:rFonts w:ascii="Times New Roman" w:hAnsi="Times New Roman" w:cs="Times New Roman"/>
+        </w:rPr>
+        <w:t>Estefano</w:t>
+      </w:r>
+      <w:proofErr w:type="spellEnd"/>
+      <w:r>
+        <w:rPr>
+          <w:rFonts w:ascii="Times New Roman" w:hAnsi="Times New Roman" w:cs="Times New Roman"/>
+        </w:rPr>
+        <w:t xml:space="preserve"> Fernández </w:t>
+      </w:r>
+      <w:proofErr w:type="spellStart"/>
+      <w:r>
+        <w:rPr>
+          <w:rFonts w:ascii="Times New Roman" w:hAnsi="Times New Roman" w:cs="Times New Roman"/>
+        </w:rPr>
+        <w:t>Gavilano</w:t>
+      </w:r>
+      <w:proofErr w:type="spellEnd"/>
     </w:p>
     <w:p>
       <w:pPr>
@@ -603,7 +655,25 @@
           <w:bCs/>
         </w:rPr>
         <w:lastRenderedPageBreak/>
-        <w:t>Lista de Requerimientos (Product Backlog)</w:t>
+        <w:t>Lista de Requerimientos (</w:t>
+      </w:r>
+      <w:proofErr w:type="spellStart"/>
+      <w:r>
+        <w:rPr>
+          <w:rFonts w:ascii="Times New Roman" w:hAnsi="Times New Roman" w:cs="Times New Roman"/>
+          <w:b/>
+          <w:bCs/>
+        </w:rPr>
+        <w:t>Product</w:t>
+      </w:r>
+      <w:proofErr w:type="spellEnd"/>
+      <w:r>
+        <w:rPr>
+          <w:rFonts w:ascii="Times New Roman" w:hAnsi="Times New Roman" w:cs="Times New Roman"/>
+          <w:b/>
+          <w:bCs/>
+        </w:rPr>
+        <w:t xml:space="preserve"> Backlog)</w:t>
       </w:r>
     </w:p>
     <w:p>
@@ -853,16 +923,8 @@
             <w:r>
               <w:rPr>
                 <w:rFonts w:ascii="Times New Roman" w:hAnsi="Times New Roman" w:cs="Times New Roman"/>
-                <w:lang w:val="en-GB"/>
-              </w:rPr>
-              <w:t>F</w:t>
-            </w:r>
-            <w:r>
-              <w:rPr>
-                <w:rFonts w:ascii="Times New Roman" w:hAnsi="Times New Roman" w:cs="Times New Roman"/>
-                <w:lang w:val="en-GB"/>
-              </w:rPr>
-              <w:t>abrissio Keith Fasabi Rivera</w:t>
+              </w:rPr>
+              <w:t>Jaime Castro</w:t>
             </w:r>
           </w:p>
         </w:tc>
@@ -948,13 +1010,7 @@
               <w:rPr>
                 <w:rFonts w:ascii="Times New Roman" w:hAnsi="Times New Roman" w:cs="Times New Roman"/>
               </w:rPr>
-              <w:t>Jaime</w:t>
-            </w:r>
-            <w:r>
-              <w:rPr>
-                <w:rFonts w:ascii="Times New Roman" w:hAnsi="Times New Roman" w:cs="Times New Roman"/>
-              </w:rPr>
-              <w:t xml:space="preserve"> Castro</w:t>
+              <w:t>Jaime Castro</w:t>
             </w:r>
           </w:p>
         </w:tc>
@@ -1032,11 +1088,19 @@
                 <w:rFonts w:ascii="Times New Roman" w:hAnsi="Times New Roman" w:cs="Times New Roman"/>
               </w:rPr>
             </w:pPr>
-            <w:r>
-              <w:rPr>
-                <w:rFonts w:ascii="Times New Roman" w:hAnsi="Times New Roman" w:cs="Times New Roman"/>
-              </w:rPr>
-              <w:t xml:space="preserve">Jose </w:t>
+            <w:proofErr w:type="spellStart"/>
+            <w:r>
+              <w:rPr>
+                <w:rFonts w:ascii="Times New Roman" w:hAnsi="Times New Roman" w:cs="Times New Roman"/>
+              </w:rPr>
+              <w:t>Jose</w:t>
+            </w:r>
+            <w:proofErr w:type="spellEnd"/>
+            <w:r>
+              <w:rPr>
+                <w:rFonts w:ascii="Times New Roman" w:hAnsi="Times New Roman" w:cs="Times New Roman"/>
+              </w:rPr>
+              <w:t xml:space="preserve"> </w:t>
             </w:r>
             <w:r>
               <w:rPr>
@@ -1126,12 +1190,37 @@
                 <w:rFonts w:ascii="Times New Roman" w:hAnsi="Times New Roman" w:cs="Times New Roman"/>
               </w:rPr>
             </w:pPr>
+            <w:proofErr w:type="spellStart"/>
             <w:r>
               <w:rPr>
                 <w:rFonts w:ascii="Times New Roman" w:hAnsi="Times New Roman" w:cs="Times New Roman"/>
                 <w:lang w:val="en-GB"/>
               </w:rPr>
-              <w:t>Fabrissio Keith Fasabi Rivera</w:t>
+              <w:t>Fabrissio</w:t>
+            </w:r>
+            <w:proofErr w:type="spellEnd"/>
+            <w:r>
+              <w:rPr>
+                <w:rFonts w:ascii="Times New Roman" w:hAnsi="Times New Roman" w:cs="Times New Roman"/>
+                <w:lang w:val="en-GB"/>
+              </w:rPr>
+              <w:t xml:space="preserve"> Keith </w:t>
+            </w:r>
+            <w:proofErr w:type="spellStart"/>
+            <w:r>
+              <w:rPr>
+                <w:rFonts w:ascii="Times New Roman" w:hAnsi="Times New Roman" w:cs="Times New Roman"/>
+                <w:lang w:val="en-GB"/>
+              </w:rPr>
+              <w:t>Fasabi</w:t>
+            </w:r>
+            <w:proofErr w:type="spellEnd"/>
+            <w:r>
+              <w:rPr>
+                <w:rFonts w:ascii="Times New Roman" w:hAnsi="Times New Roman" w:cs="Times New Roman"/>
+                <w:lang w:val="en-GB"/>
+              </w:rPr>
+              <w:t xml:space="preserve"> Rivera</w:t>
             </w:r>
           </w:p>
         </w:tc>
@@ -1210,11 +1299,19 @@
                 <w:rFonts w:ascii="Times New Roman" w:hAnsi="Times New Roman" w:cs="Times New Roman"/>
               </w:rPr>
             </w:pPr>
-            <w:r>
-              <w:rPr>
-                <w:rFonts w:ascii="Times New Roman" w:hAnsi="Times New Roman" w:cs="Times New Roman"/>
-              </w:rPr>
-              <w:t>Jose Daniel del Castillo Mamani</w:t>
+            <w:proofErr w:type="spellStart"/>
+            <w:r>
+              <w:rPr>
+                <w:rFonts w:ascii="Times New Roman" w:hAnsi="Times New Roman" w:cs="Times New Roman"/>
+              </w:rPr>
+              <w:t>Jose</w:t>
+            </w:r>
+            <w:proofErr w:type="spellEnd"/>
+            <w:r>
+              <w:rPr>
+                <w:rFonts w:ascii="Times New Roman" w:hAnsi="Times New Roman" w:cs="Times New Roman"/>
+              </w:rPr>
+              <w:t xml:space="preserve"> Daniel del Castillo Mamani</w:t>
             </w:r>
           </w:p>
         </w:tc>
@@ -1296,8 +1393,30 @@
               <w:rPr>
                 <w:rFonts w:ascii="Times New Roman" w:hAnsi="Times New Roman" w:cs="Times New Roman"/>
               </w:rPr>
-              <w:t>Boris Estefano Fernández Gavilano</w:t>
-            </w:r>
+              <w:t xml:space="preserve">Boris </w:t>
+            </w:r>
+            <w:proofErr w:type="spellStart"/>
+            <w:r>
+              <w:rPr>
+                <w:rFonts w:ascii="Times New Roman" w:hAnsi="Times New Roman" w:cs="Times New Roman"/>
+              </w:rPr>
+              <w:t>Estefano</w:t>
+            </w:r>
+            <w:proofErr w:type="spellEnd"/>
+            <w:r>
+              <w:rPr>
+                <w:rFonts w:ascii="Times New Roman" w:hAnsi="Times New Roman" w:cs="Times New Roman"/>
+              </w:rPr>
+              <w:t xml:space="preserve"> Fernández </w:t>
+            </w:r>
+            <w:proofErr w:type="spellStart"/>
+            <w:r>
+              <w:rPr>
+                <w:rFonts w:ascii="Times New Roman" w:hAnsi="Times New Roman" w:cs="Times New Roman"/>
+              </w:rPr>
+              <w:t>Gavilano</w:t>
+            </w:r>
+            <w:proofErr w:type="spellEnd"/>
           </w:p>
         </w:tc>
         <w:tc>
@@ -1378,8 +1497,30 @@
               <w:rPr>
                 <w:rFonts w:ascii="Times New Roman" w:hAnsi="Times New Roman" w:cs="Times New Roman"/>
               </w:rPr>
-              <w:t>Boris Estefano Fernández Gavilano</w:t>
-            </w:r>
+              <w:t xml:space="preserve">Boris </w:t>
+            </w:r>
+            <w:proofErr w:type="spellStart"/>
+            <w:r>
+              <w:rPr>
+                <w:rFonts w:ascii="Times New Roman" w:hAnsi="Times New Roman" w:cs="Times New Roman"/>
+              </w:rPr>
+              <w:t>Estefano</w:t>
+            </w:r>
+            <w:proofErr w:type="spellEnd"/>
+            <w:r>
+              <w:rPr>
+                <w:rFonts w:ascii="Times New Roman" w:hAnsi="Times New Roman" w:cs="Times New Roman"/>
+              </w:rPr>
+              <w:t xml:space="preserve"> Fernández </w:t>
+            </w:r>
+            <w:proofErr w:type="spellStart"/>
+            <w:r>
+              <w:rPr>
+                <w:rFonts w:ascii="Times New Roman" w:hAnsi="Times New Roman" w:cs="Times New Roman"/>
+              </w:rPr>
+              <w:t>Gavilano</w:t>
+            </w:r>
+            <w:proofErr w:type="spellEnd"/>
           </w:p>
         </w:tc>
         <w:tc>
@@ -1456,11 +1597,37 @@
                 <w:rFonts w:ascii="Times New Roman" w:hAnsi="Times New Roman" w:cs="Times New Roman"/>
               </w:rPr>
             </w:pPr>
-            <w:r>
-              <w:rPr>
-                <w:rFonts w:ascii="Times New Roman" w:hAnsi="Times New Roman" w:cs="Times New Roman"/>
-              </w:rPr>
-              <w:t>Jaime Castro</w:t>
+            <w:proofErr w:type="spellStart"/>
+            <w:r>
+              <w:rPr>
+                <w:rFonts w:ascii="Times New Roman" w:hAnsi="Times New Roman" w:cs="Times New Roman"/>
+                <w:lang w:val="en-GB"/>
+              </w:rPr>
+              <w:t>Fabrissio</w:t>
+            </w:r>
+            <w:proofErr w:type="spellEnd"/>
+            <w:r>
+              <w:rPr>
+                <w:rFonts w:ascii="Times New Roman" w:hAnsi="Times New Roman" w:cs="Times New Roman"/>
+                <w:lang w:val="en-GB"/>
+              </w:rPr>
+              <w:t xml:space="preserve"> Keith </w:t>
+            </w:r>
+            <w:proofErr w:type="spellStart"/>
+            <w:r>
+              <w:rPr>
+                <w:rFonts w:ascii="Times New Roman" w:hAnsi="Times New Roman" w:cs="Times New Roman"/>
+                <w:lang w:val="en-GB"/>
+              </w:rPr>
+              <w:t>Fasabi</w:t>
+            </w:r>
+            <w:proofErr w:type="spellEnd"/>
+            <w:r>
+              <w:rPr>
+                <w:rFonts w:ascii="Times New Roman" w:hAnsi="Times New Roman" w:cs="Times New Roman"/>
+                <w:lang w:val="en-GB"/>
+              </w:rPr>
+              <w:t xml:space="preserve"> Rivera</w:t>
             </w:r>
           </w:p>
         </w:tc>

</xml_diff>